<commit_message>
Dispatch: Update and autofill using existing documents
</commit_message>
<xml_diff>
--- a/assets/templates/delivery_note_template.docx
+++ b/assets/templates/delivery_note_template.docx
@@ -20,11 +20,13 @@
           </w:tcPr>
           <w:p>
             <w:pPr>
+              <w:jc w:val="left"/>
               <w:rPr>
                 <w:b/>
                 <w:bCs/>
               </w:rPr>
             </w:pPr>
+            <w:bookmarkStart w:id="0" w:name="_GoBack" w:colFirst="0" w:colLast="0"/>
             <w:r>
               <w:rPr>
                 <w:b/>
@@ -54,6 +56,7 @@
               <w:tabs>
                 <w:tab w:val="left" w:pos="6120"/>
               </w:tabs>
+              <w:jc w:val="right"/>
               <w:rPr>
                 <w:b/>
               </w:rPr>
@@ -103,6 +106,7 @@
           </w:tcPr>
           <w:p>
             <w:pPr>
+              <w:jc w:val="left"/>
               <w:rPr>
                 <w:b/>
                 <w:bCs/>
@@ -161,16 +165,14 @@
           </w:tcPr>
           <w:p>
             <w:pPr>
+              <w:jc w:val="left"/>
               <w:rPr>
                 <w:b/>
                 <w:bCs/>
               </w:rPr>
             </w:pPr>
             <w:r>
-              <w:t>{Address</w:t>
-            </w:r>
-            <w:r>
-              <w:t>}</w:t>
+              <w:t>{Address}</w:t>
             </w:r>
           </w:p>
         </w:tc>
@@ -195,6 +197,7 @@
           </w:tcPr>
           <w:p>
             <w:pPr>
+              <w:jc w:val="left"/>
               <w:rPr>
                 <w:b/>
                 <w:bCs/>
@@ -219,6 +222,7 @@
           </w:tcPr>
           <w:p>
             <w:pPr>
+              <w:jc w:val="right"/>
               <w:rPr>
                 <w:b/>
                 <w:bCs/>
@@ -250,6 +254,7 @@
           </w:tcPr>
           <w:p>
             <w:pPr>
+              <w:jc w:val="left"/>
               <w:rPr>
                 <w:b/>
                 <w:bCs/>
@@ -310,6 +315,7 @@
           </w:tcPr>
           <w:p>
             <w:pPr>
+              <w:jc w:val="left"/>
               <w:rPr>
                 <w:b/>
                 <w:bCs/>
@@ -415,6 +421,7 @@
           </w:tcPr>
           <w:p>
             <w:pPr>
+              <w:jc w:val="left"/>
               <w:rPr>
                 <w:b/>
                 <w:bCs/>
@@ -454,8 +461,6 @@
                 <w:bCs/>
               </w:rPr>
             </w:pPr>
-            <w:bookmarkStart w:id="0" w:name="_GoBack"/>
-            <w:bookmarkEnd w:id="0"/>
           </w:p>
         </w:tc>
       </w:tr>
@@ -466,6 +471,7 @@
           </w:tcPr>
           <w:p>
             <w:pPr>
+              <w:jc w:val="left"/>
               <w:rPr>
                 <w:b/>
               </w:rPr>
@@ -541,6 +547,7 @@
           </w:p>
         </w:tc>
       </w:tr>
+      <w:bookmarkEnd w:id="0"/>
     </w:tbl>
     <w:p/>
     <w:tbl>
@@ -4351,7 +4358,7 @@
 </file>
 
 <file path=customXml/itemProps1.xml><?xml version="1.0" encoding="utf-8"?>
-<ds:datastoreItem xmlns:ds="http://schemas.openxmlformats.org/officeDocument/2006/customXml" ds:itemID="{9AA20072-E02C-45C9-9F65-5031D09CFE0C}">
+<ds:datastoreItem xmlns:ds="http://schemas.openxmlformats.org/officeDocument/2006/customXml" ds:itemID="{BBA96FA8-317B-4BC2-B856-D38A3DDB664A}">
   <ds:schemaRefs>
     <ds:schemaRef ds:uri="http://schemas.openxmlformats.org/officeDocument/2006/bibliography"/>
   </ds:schemaRefs>

</xml_diff>